<commit_message>
comments on Blake's comments
</commit_message>
<xml_diff>
--- a/wdfw/Methods text for mapping Washington Dungeness crab vertical lines using logbook data BEF.docx
+++ b/wdfw/Methods text for mapping Washington Dungeness crab vertical lines using logbook data BEF.docx
@@ -303,22 +303,23 @@
       <w:r>
         <w:t xml:space="preserve">. </w:t>
       </w:r>
-      <w:ins w:id="36" w:author="Blake Feist" w:date="2021-04-22T10:35:00Z">
+      <w:commentRangeStart w:id="36"/>
+      <w:ins w:id="37" w:author="Blake Feist" w:date="2021-04-22T10:35:00Z">
         <w:r>
           <w:t xml:space="preserve">We then overlaid these </w:t>
         </w:r>
       </w:ins>
-      <w:ins w:id="37" w:author="Blake Feist" w:date="2021-04-22T10:52:00Z">
+      <w:ins w:id="38" w:author="Blake Feist" w:date="2021-04-22T10:52:00Z">
         <w:r>
           <w:t>line features</w:t>
         </w:r>
       </w:ins>
-      <w:ins w:id="38" w:author="Blake Feist" w:date="2021-04-22T10:35:00Z">
+      <w:ins w:id="39" w:author="Blake Feist" w:date="2021-04-22T10:35:00Z">
         <w:r>
           <w:t xml:space="preserve"> with a </w:t>
         </w:r>
       </w:ins>
-      <w:del w:id="39" w:author="Blake Feist" w:date="2021-04-22T10:35:00Z">
+      <w:del w:id="40" w:author="Blake Feist" w:date="2021-04-22T10:35:00Z">
         <w:r>
           <w:delText xml:space="preserve">Using NGDC </w:delText>
         </w:r>
@@ -326,12 +327,12 @@
       <w:r>
         <w:t xml:space="preserve">composite bathymetry </w:t>
       </w:r>
-      <w:ins w:id="40" w:author="Blake Feist" w:date="2021-04-22T10:35:00Z">
+      <w:ins w:id="41" w:author="Blake Feist" w:date="2021-04-22T10:35:00Z">
         <w:r>
           <w:t xml:space="preserve">grid </w:t>
         </w:r>
       </w:ins>
-      <w:ins w:id="41" w:author="Blake Feist" w:date="2021-04-22T10:36:00Z">
+      <w:ins w:id="42" w:author="Blake Feist" w:date="2021-04-22T10:36:00Z">
         <w:r>
           <w:t xml:space="preserve">developed by Feist et al. (2021) </w:t>
         </w:r>
@@ -339,12 +340,12 @@
       <w:r>
         <w:t xml:space="preserve">to </w:t>
       </w:r>
-      <w:del w:id="42" w:author="Blake Feist" w:date="2021-04-22T10:36:00Z">
+      <w:del w:id="43" w:author="Blake Feist" w:date="2021-04-22T10:36:00Z">
         <w:r>
           <w:delText xml:space="preserve">provide </w:delText>
         </w:r>
       </w:del>
-      <w:ins w:id="43" w:author="Blake Feist" w:date="2021-04-22T10:36:00Z">
+      <w:ins w:id="44" w:author="Blake Feist" w:date="2021-04-22T10:36:00Z">
         <w:r>
           <w:t xml:space="preserve">assign </w:t>
         </w:r>
@@ -352,32 +353,39 @@
       <w:r>
         <w:t xml:space="preserve">a depth </w:t>
       </w:r>
-      <w:del w:id="44" w:author="Blake Feist" w:date="2021-04-22T10:36:00Z">
+      <w:del w:id="45" w:author="Blake Feist" w:date="2021-04-22T10:36:00Z">
         <w:r>
           <w:delText xml:space="preserve">for </w:delText>
         </w:r>
       </w:del>
-      <w:ins w:id="45" w:author="Blake Feist" w:date="2021-04-22T10:36:00Z">
+      <w:ins w:id="46" w:author="Blake Feist" w:date="2021-04-22T10:36:00Z">
         <w:r>
           <w:t xml:space="preserve">to </w:t>
         </w:r>
       </w:ins>
-      <w:ins w:id="46" w:author="Blake Feist" w:date="2021-04-22T10:54:00Z">
+      <w:ins w:id="47" w:author="Blake Feist" w:date="2021-04-22T10:54:00Z">
         <w:r>
           <w:t>the start and end points of each string</w:t>
         </w:r>
       </w:ins>
-      <w:del w:id="47" w:author="Blake Feist" w:date="2021-04-22T10:54:00Z">
+      <w:del w:id="48" w:author="Blake Feist" w:date="2021-04-22T10:54:00Z">
         <w:r>
           <w:delText>each point</w:delText>
         </w:r>
       </w:del>
-      <w:ins w:id="48" w:author="Blake Feist" w:date="2021-04-22T10:36:00Z">
+      <w:commentRangeEnd w:id="36"/>
+      <w:r>
+        <w:rPr>
+          <w:rStyle w:val="CommentReference"/>
+        </w:rPr>
+        <w:commentReference w:id="36"/>
+      </w:r>
+      <w:ins w:id="49" w:author="Blake Feist" w:date="2021-04-22T10:36:00Z">
         <w:r>
           <w:t>. Strings that were completely or partially</w:t>
         </w:r>
       </w:ins>
-      <w:del w:id="49" w:author="Blake Feist" w:date="2021-04-22T10:36:00Z">
+      <w:del w:id="50" w:author="Blake Feist" w:date="2021-04-22T10:36:00Z">
         <w:r>
           <w:delText>, we</w:delText>
         </w:r>
@@ -385,7 +393,7 @@
       <w:r>
         <w:t xml:space="preserve"> </w:t>
       </w:r>
-      <w:del w:id="50" w:author="Blake Feist" w:date="2021-04-22T10:36:00Z">
+      <w:del w:id="51" w:author="Blake Feist" w:date="2021-04-22T10:36:00Z">
         <w:r>
           <w:delText>excluded any</w:delText>
         </w:r>
@@ -393,11 +401,11 @@
           <w:delText xml:space="preserve"> traps </w:delText>
         </w:r>
       </w:del>
-      <w:commentRangeStart w:id="51"/>
+      <w:commentRangeStart w:id="52"/>
       <w:r>
         <w:t>on land (depth</w:t>
       </w:r>
-      <w:ins w:id="52" w:author="Blake Feist" w:date="2021-04-22T10:36:00Z">
+      <w:ins w:id="53" w:author="Blake Feist" w:date="2021-04-22T10:36:00Z">
         <w:r>
           <w:t xml:space="preserve"> </w:t>
         </w:r>
@@ -405,7 +413,7 @@
       <w:r>
         <w:t>&gt;0</w:t>
       </w:r>
-      <w:ins w:id="53" w:author="Blake Feist" w:date="2021-04-22T10:36:00Z">
+      <w:ins w:id="54" w:author="Blake Feist" w:date="2021-04-22T10:36:00Z">
         <w:r>
           <w:t>m</w:t>
         </w:r>
@@ -413,20 +421,36 @@
       <w:r>
         <w:t xml:space="preserve">) </w:t>
       </w:r>
-      <w:del w:id="54" w:author="Blake Feist" w:date="2021-04-22T10:37:00Z">
+      <w:del w:id="55" w:author="Blake Feist" w:date="2021-04-22T10:37:00Z">
         <w:r>
           <w:delText xml:space="preserve">or </w:delText>
         </w:r>
       </w:del>
-      <w:ins w:id="55" w:author="Blake Feist" w:date="2021-04-22T10:37:00Z">
-        <w:r>
-          <w:t>were excluded, as were those occurring fully in depths</w:t>
+      <w:ins w:id="56" w:author="Blake Feist" w:date="2021-04-22T10:37:00Z">
+        <w:r>
+          <w:t xml:space="preserve">were excluded, as were those occurring </w:t>
+        </w:r>
+        <w:commentRangeStart w:id="57"/>
+        <w:r>
+          <w:t>fully</w:t>
+        </w:r>
+      </w:ins>
+      <w:commentRangeEnd w:id="57"/>
+      <w:r>
+        <w:rPr>
+          <w:rStyle w:val="CommentReference"/>
+        </w:rPr>
+        <w:commentReference w:id="57"/>
+      </w:r>
+      <w:ins w:id="58" w:author="Blake Feist" w:date="2021-04-22T10:37:00Z">
+        <w:r>
+          <w:t xml:space="preserve"> in depths</w:t>
         </w:r>
         <w:r>
           <w:t xml:space="preserve"> </w:t>
         </w:r>
       </w:ins>
-      <w:del w:id="56" w:author="Blake Feist" w:date="2021-04-22T10:37:00Z">
+      <w:del w:id="59" w:author="Blake Feist" w:date="2021-04-22T10:37:00Z">
         <w:r>
           <w:delText xml:space="preserve">in </w:delText>
         </w:r>
@@ -434,12 +458,12 @@
       <w:r>
         <w:t xml:space="preserve">greater than </w:t>
       </w:r>
-      <w:ins w:id="57" w:author="Blake Feist" w:date="2021-04-22T10:37:00Z">
+      <w:ins w:id="60" w:author="Blake Feist" w:date="2021-04-22T10:37:00Z">
         <w:r>
           <w:t>2</w:t>
         </w:r>
       </w:ins>
-      <w:del w:id="58" w:author="Blake Feist" w:date="2021-04-22T10:37:00Z">
+      <w:del w:id="61" w:author="Blake Feist" w:date="2021-04-22T10:37:00Z">
         <w:r>
           <w:delText>1</w:delText>
         </w:r>
@@ -447,66 +471,66 @@
       <w:r>
         <w:t>00m</w:t>
       </w:r>
-      <w:del w:id="59" w:author="Blake Feist" w:date="2021-04-22T10:58:00Z">
+      <w:del w:id="62" w:author="Blake Feist" w:date="2021-04-22T10:58:00Z">
         <w:r>
           <w:delText xml:space="preserve"> water</w:delText>
         </w:r>
-        <w:commentRangeEnd w:id="51"/>
+        <w:commentRangeEnd w:id="52"/>
         <w:r>
           <w:rPr>
             <w:rStyle w:val="CommentReference"/>
           </w:rPr>
-          <w:commentReference w:id="51"/>
+          <w:commentReference w:id="52"/>
         </w:r>
       </w:del>
       <w:r>
         <w:t xml:space="preserve">. </w:t>
       </w:r>
-      <w:commentRangeStart w:id="60"/>
+      <w:commentRangeStart w:id="63"/>
       <w:r>
         <w:t xml:space="preserve">Second, </w:t>
       </w:r>
-      <w:del w:id="61" w:author="Blake Feist" w:date="2021-04-22T10:52:00Z">
+      <w:del w:id="64" w:author="Blake Feist" w:date="2021-04-22T10:52:00Z">
         <w:r>
           <w:delText xml:space="preserve">we </w:delText>
         </w:r>
       </w:del>
-      <w:ins w:id="62" w:author="Blake Feist" w:date="2021-04-22T10:52:00Z">
+      <w:ins w:id="65" w:author="Blake Feist" w:date="2021-04-22T10:52:00Z">
         <w:r>
           <w:t xml:space="preserve">we </w:t>
         </w:r>
       </w:ins>
-      <w:ins w:id="63" w:author="Blake Feist" w:date="2021-04-22T10:55:00Z">
+      <w:ins w:id="66" w:author="Blake Feist" w:date="2021-04-22T10:55:00Z">
         <w:r>
           <w:t xml:space="preserve">used the corresponding pot count </w:t>
         </w:r>
       </w:ins>
-      <w:ins w:id="64" w:author="Blake Feist" w:date="2021-04-22T10:56:00Z">
+      <w:ins w:id="67" w:author="Blake Feist" w:date="2021-04-22T10:56:00Z">
         <w:r>
           <w:t>for</w:t>
         </w:r>
       </w:ins>
-      <w:ins w:id="65" w:author="Blake Feist" w:date="2021-04-22T10:55:00Z">
+      <w:ins w:id="68" w:author="Blake Feist" w:date="2021-04-22T10:55:00Z">
         <w:r>
           <w:t xml:space="preserve"> each string to generate </w:t>
         </w:r>
       </w:ins>
-      <w:ins w:id="66" w:author="Blake Feist" w:date="2021-04-22T10:56:00Z">
+      <w:ins w:id="69" w:author="Blake Feist" w:date="2021-04-22T10:56:00Z">
         <w:r>
           <w:t xml:space="preserve">evenly spaced </w:t>
         </w:r>
       </w:ins>
-      <w:ins w:id="67" w:author="Blake Feist" w:date="2021-04-22T10:55:00Z">
+      <w:ins w:id="70" w:author="Blake Feist" w:date="2021-04-22T10:55:00Z">
         <w:r>
           <w:t xml:space="preserve">points along that string that represent individual pots. </w:t>
         </w:r>
       </w:ins>
-      <w:ins w:id="68" w:author="Blake Feist" w:date="2021-04-22T10:57:00Z">
+      <w:ins w:id="71" w:author="Blake Feist" w:date="2021-04-22T10:57:00Z">
         <w:r>
           <w:t xml:space="preserve">These individual pot point features were then </w:t>
         </w:r>
       </w:ins>
-      <w:del w:id="69" w:author="Blake Feist" w:date="2021-04-22T10:40:00Z">
+      <w:del w:id="72" w:author="Blake Feist" w:date="2021-04-22T10:40:00Z">
         <w:r>
           <w:delText>assign</w:delText>
         </w:r>
@@ -514,22 +538,22 @@
           <w:delText xml:space="preserve">ed </w:delText>
         </w:r>
       </w:del>
-      <w:ins w:id="70" w:author="Blake Feist" w:date="2021-04-22T10:57:00Z">
+      <w:ins w:id="73" w:author="Blake Feist" w:date="2021-04-22T10:57:00Z">
         <w:r>
           <w:t>o</w:t>
         </w:r>
       </w:ins>
-      <w:ins w:id="71" w:author="Blake Feist" w:date="2021-04-22T10:40:00Z">
+      <w:ins w:id="74" w:author="Blake Feist" w:date="2021-04-22T10:40:00Z">
         <w:r>
           <w:t xml:space="preserve">verlaid </w:t>
         </w:r>
       </w:ins>
-      <w:del w:id="72" w:author="Blake Feist" w:date="2021-04-22T10:41:00Z">
+      <w:del w:id="75" w:author="Blake Feist" w:date="2021-04-22T10:41:00Z">
         <w:r>
           <w:delText>each trap to a cell</w:delText>
         </w:r>
       </w:del>
-      <w:del w:id="73" w:author="Blake Feist" w:date="2021-04-22T10:57:00Z">
+      <w:del w:id="76" w:author="Blake Feist" w:date="2021-04-22T10:57:00Z">
         <w:r>
           <w:delText xml:space="preserve"> </w:delText>
         </w:r>
@@ -537,7 +561,7 @@
       <w:r>
         <w:t xml:space="preserve">on a </w:t>
       </w:r>
-      <w:del w:id="74" w:author="Blake Feist" w:date="2021-04-22T10:39:00Z">
+      <w:del w:id="77" w:author="Blake Feist" w:date="2021-04-22T10:39:00Z">
         <w:r>
           <w:delText xml:space="preserve">custom-developed </w:delText>
         </w:r>
@@ -545,7 +569,7 @@
       <w:r>
         <w:t>5</w:t>
       </w:r>
-      <w:del w:id="75" w:author="Blake Feist" w:date="2021-04-22T10:39:00Z">
+      <w:del w:id="78" w:author="Blake Feist" w:date="2021-04-22T10:39:00Z">
         <w:r>
           <w:delText>km</w:delText>
         </w:r>
@@ -553,12 +577,12 @@
       <w:r>
         <w:t xml:space="preserve"> x 5km </w:t>
       </w:r>
-      <w:ins w:id="76" w:author="Blake Feist" w:date="2021-04-22T10:40:00Z">
+      <w:ins w:id="79" w:author="Blake Feist" w:date="2021-04-22T10:40:00Z">
         <w:r>
           <w:t xml:space="preserve">regular </w:t>
         </w:r>
       </w:ins>
-      <w:del w:id="77" w:author="Blake Feist" w:date="2021-04-22T10:40:00Z">
+      <w:del w:id="80" w:author="Blake Feist" w:date="2021-04-22T10:40:00Z">
         <w:r>
           <w:delText xml:space="preserve">vector </w:delText>
         </w:r>
@@ -566,14 +590,14 @@
       <w:r>
         <w:t>grid</w:t>
       </w:r>
-      <w:commentRangeEnd w:id="60"/>
+      <w:commentRangeEnd w:id="63"/>
       <w:r>
         <w:rPr>
           <w:rStyle w:val="CommentReference"/>
         </w:rPr>
-        <w:commentReference w:id="60"/>
-      </w:r>
-      <w:ins w:id="78" w:author="Blake Feist" w:date="2021-04-22T10:59:00Z">
+        <w:commentReference w:id="63"/>
+      </w:r>
+      <w:ins w:id="81" w:author="Blake Feist" w:date="2021-04-22T10:59:00Z">
         <w:r>
           <w:t xml:space="preserve"> to generate 2D maps of crab fishing effort over time</w:t>
         </w:r>
@@ -601,12 +625,12 @@
       <w:r>
         <w:t xml:space="preserve"> of </w:t>
       </w:r>
-      <w:del w:id="79" w:author="Blake Feist" w:date="2021-04-22T10:47:00Z">
+      <w:del w:id="82" w:author="Blake Feist" w:date="2021-04-22T10:47:00Z">
         <w:r>
           <w:delText xml:space="preserve">traps </w:delText>
         </w:r>
       </w:del>
-      <w:ins w:id="80" w:author="Blake Feist" w:date="2021-04-22T10:47:00Z">
+      <w:ins w:id="83" w:author="Blake Feist" w:date="2021-04-22T10:47:00Z">
         <w:r>
           <w:t xml:space="preserve">pots </w:t>
         </w:r>
@@ -620,19 +644,19 @@
       <w:r>
         <w:t xml:space="preserve"> </w:t>
       </w:r>
-      <w:commentRangeStart w:id="81"/>
+      <w:commentRangeStart w:id="84"/>
       <w:r>
         <w:t>The simplest approach</w:t>
       </w:r>
       <w:r>
         <w:t xml:space="preserve"> to estimating </w:t>
       </w:r>
-      <w:del w:id="82" w:author="Blake Feist" w:date="2021-04-22T10:47:00Z">
+      <w:del w:id="85" w:author="Blake Feist" w:date="2021-04-22T10:47:00Z">
         <w:r>
           <w:delText xml:space="preserve">trap </w:delText>
         </w:r>
       </w:del>
-      <w:ins w:id="83" w:author="Blake Feist" w:date="2021-04-22T10:47:00Z">
+      <w:ins w:id="86" w:author="Blake Feist" w:date="2021-04-22T10:47:00Z">
         <w:r>
           <w:t xml:space="preserve">pot </w:t>
         </w:r>
@@ -643,12 +667,12 @@
       <w:r>
         <w:t xml:space="preserve"> would be to sum the total number of </w:t>
       </w:r>
-      <w:del w:id="84" w:author="Blake Feist" w:date="2021-04-22T10:47:00Z">
+      <w:del w:id="87" w:author="Blake Feist" w:date="2021-04-22T10:47:00Z">
         <w:r>
           <w:delText xml:space="preserve">traps </w:delText>
         </w:r>
       </w:del>
-      <w:ins w:id="85" w:author="Blake Feist" w:date="2021-04-22T10:47:00Z">
+      <w:ins w:id="88" w:author="Blake Feist" w:date="2021-04-22T10:47:00Z">
         <w:r>
           <w:t xml:space="preserve">pots </w:t>
         </w:r>
@@ -662,12 +686,12 @@
       <w:r>
         <w:t>each interval</w:t>
       </w:r>
-      <w:commentRangeEnd w:id="81"/>
+      <w:commentRangeEnd w:id="84"/>
       <w:r>
         <w:rPr>
           <w:rStyle w:val="CommentReference"/>
         </w:rPr>
-        <w:commentReference w:id="81"/>
+        <w:commentReference w:id="84"/>
       </w:r>
       <w:r>
         <w:t xml:space="preserve">. However, because fishery participants are not required to </w:t>
@@ -675,12 +699,12 @@
       <w:r>
         <w:t xml:space="preserve">report the moving or removal of </w:t>
       </w:r>
-      <w:del w:id="86" w:author="Blake Feist" w:date="2021-04-22T10:47:00Z">
+      <w:del w:id="89" w:author="Blake Feist" w:date="2021-04-22T10:47:00Z">
         <w:r>
           <w:delText>traps</w:delText>
         </w:r>
       </w:del>
-      <w:ins w:id="87" w:author="Blake Feist" w:date="2021-04-22T10:47:00Z">
+      <w:ins w:id="90" w:author="Blake Feist" w:date="2021-04-22T10:47:00Z">
         <w:r>
           <w:t>pots</w:t>
         </w:r>
@@ -691,17 +715,17 @@
       <w:r>
         <w:t xml:space="preserve"> and </w:t>
       </w:r>
-      <w:ins w:id="88" w:author="Blake Feist" w:date="2021-04-22T10:47:00Z">
+      <w:ins w:id="91" w:author="Blake Feist" w:date="2021-04-22T10:47:00Z">
         <w:r>
           <w:t>pots</w:t>
         </w:r>
       </w:ins>
-      <w:ins w:id="89" w:author="Blake Feist" w:date="2021-04-22T10:59:00Z">
+      <w:ins w:id="92" w:author="Blake Feist" w:date="2021-04-22T10:59:00Z">
         <w:r>
           <w:t xml:space="preserve"> </w:t>
         </w:r>
       </w:ins>
-      <w:del w:id="90" w:author="Blake Feist" w:date="2021-04-22T10:47:00Z">
+      <w:del w:id="93" w:author="Blake Feist" w:date="2021-04-22T10:47:00Z">
         <w:r>
           <w:delText xml:space="preserve">traps </w:delText>
         </w:r>
@@ -718,7 +742,7 @@
       <w:r>
         <w:t xml:space="preserve">, this simple summation could lead to double-counting of </w:t>
       </w:r>
-      <w:ins w:id="91" w:author="Blake Feist" w:date="2021-04-22T10:48:00Z">
+      <w:ins w:id="94" w:author="Blake Feist" w:date="2021-04-22T10:48:00Z">
         <w:r>
           <w:t>pots</w:t>
         </w:r>
@@ -726,7 +750,7 @@
           <w:t xml:space="preserve"> </w:t>
         </w:r>
       </w:ins>
-      <w:del w:id="92" w:author="Blake Feist" w:date="2021-04-22T10:48:00Z">
+      <w:del w:id="95" w:author="Blake Feist" w:date="2021-04-22T10:48:00Z">
         <w:r>
           <w:delText xml:space="preserve">traps </w:delText>
         </w:r>
@@ -737,12 +761,12 @@
       <w:r>
         <w:t xml:space="preserve">of </w:t>
       </w:r>
-      <w:ins w:id="93" w:author="Blake Feist" w:date="2021-04-22T10:48:00Z">
+      <w:ins w:id="96" w:author="Blake Feist" w:date="2021-04-22T10:48:00Z">
         <w:r>
           <w:t xml:space="preserve">pots </w:t>
         </w:r>
       </w:ins>
-      <w:del w:id="94" w:author="Blake Feist" w:date="2021-04-22T10:48:00Z">
+      <w:del w:id="97" w:author="Blake Feist" w:date="2021-04-22T10:48:00Z">
         <w:r>
           <w:delText xml:space="preserve">traps </w:delText>
         </w:r>
@@ -765,12 +789,12 @@
       <w:r>
         <w:t xml:space="preserve"> the number of </w:t>
       </w:r>
-      <w:ins w:id="95" w:author="Blake Feist" w:date="2021-04-22T10:48:00Z">
+      <w:ins w:id="98" w:author="Blake Feist" w:date="2021-04-22T10:48:00Z">
         <w:r>
           <w:t xml:space="preserve">pots </w:t>
         </w:r>
       </w:ins>
-      <w:del w:id="96" w:author="Blake Feist" w:date="2021-04-22T10:48:00Z">
+      <w:del w:id="99" w:author="Blake Feist" w:date="2021-04-22T10:48:00Z">
         <w:r>
           <w:delText xml:space="preserve">traps </w:delText>
         </w:r>
@@ -784,12 +808,12 @@
       <w:r>
         <w:t xml:space="preserve">, and then summed these mean </w:t>
       </w:r>
-      <w:ins w:id="97" w:author="Blake Feist" w:date="2021-04-22T10:48:00Z">
+      <w:ins w:id="100" w:author="Blake Feist" w:date="2021-04-22T10:48:00Z">
         <w:r>
           <w:t xml:space="preserve">pot </w:t>
         </w:r>
       </w:ins>
-      <w:del w:id="98" w:author="Blake Feist" w:date="2021-04-22T10:48:00Z">
+      <w:del w:id="101" w:author="Blake Feist" w:date="2021-04-22T10:48:00Z">
         <w:r>
           <w:delText xml:space="preserve">trap </w:delText>
         </w:r>
@@ -803,12 +827,12 @@
       <w:r>
         <w:t xml:space="preserve">estimate </w:t>
       </w:r>
-      <w:del w:id="99" w:author="Blake Feist" w:date="2021-04-22T10:48:00Z">
+      <w:del w:id="102" w:author="Blake Feist" w:date="2021-04-22T10:48:00Z">
         <w:r>
           <w:delText xml:space="preserve">trap </w:delText>
         </w:r>
       </w:del>
-      <w:ins w:id="100" w:author="Blake Feist" w:date="2021-04-22T10:48:00Z">
+      <w:ins w:id="103" w:author="Blake Feist" w:date="2021-04-22T10:48:00Z">
         <w:r>
           <w:t xml:space="preserve">pot </w:t>
         </w:r>
@@ -819,12 +843,12 @@
       <w:r>
         <w:t xml:space="preserve">each set provides an independent estimate of the number of </w:t>
       </w:r>
-      <w:ins w:id="101" w:author="Blake Feist" w:date="2021-04-22T10:48:00Z">
+      <w:ins w:id="104" w:author="Blake Feist" w:date="2021-04-22T10:48:00Z">
         <w:r>
           <w:t xml:space="preserve">pots </w:t>
         </w:r>
       </w:ins>
-      <w:del w:id="102" w:author="Blake Feist" w:date="2021-04-22T10:48:00Z">
+      <w:del w:id="105" w:author="Blake Feist" w:date="2021-04-22T10:48:00Z">
         <w:r>
           <w:delText>trap</w:delText>
         </w:r>
@@ -850,12 +874,12 @@
       <w:r>
         <w:t xml:space="preserve"> could overestimate </w:t>
       </w:r>
-      <w:del w:id="103" w:author="Blake Feist" w:date="2021-04-22T10:48:00Z">
+      <w:del w:id="106" w:author="Blake Feist" w:date="2021-04-22T10:48:00Z">
         <w:r>
           <w:delText xml:space="preserve">trap </w:delText>
         </w:r>
       </w:del>
-      <w:ins w:id="104" w:author="Blake Feist" w:date="2021-04-22T10:48:00Z">
+      <w:ins w:id="107" w:author="Blake Feist" w:date="2021-04-22T10:48:00Z">
         <w:r>
           <w:t xml:space="preserve">pot </w:t>
         </w:r>
@@ -863,12 +887,12 @@
       <w:r>
         <w:t xml:space="preserve">density if </w:t>
       </w:r>
-      <w:ins w:id="105" w:author="Blake Feist" w:date="2021-04-22T10:48:00Z">
+      <w:ins w:id="108" w:author="Blake Feist" w:date="2021-04-22T10:48:00Z">
         <w:r>
           <w:t xml:space="preserve">pots </w:t>
         </w:r>
       </w:ins>
-      <w:del w:id="106" w:author="Blake Feist" w:date="2021-04-22T10:48:00Z">
+      <w:del w:id="109" w:author="Blake Feist" w:date="2021-04-22T10:48:00Z">
         <w:r>
           <w:delText xml:space="preserve">traps </w:delText>
         </w:r>
@@ -879,7 +903,7 @@
       <w:r>
         <w:t xml:space="preserve">this approach could also underestimate </w:t>
       </w:r>
-      <w:del w:id="107" w:author="Blake Feist" w:date="2021-04-22T10:48:00Z">
+      <w:del w:id="110" w:author="Blake Feist" w:date="2021-04-22T10:48:00Z">
         <w:r>
           <w:delText>trap</w:delText>
         </w:r>
@@ -887,7 +911,7 @@
           <w:delText xml:space="preserve"> </w:delText>
         </w:r>
       </w:del>
-      <w:ins w:id="108" w:author="Blake Feist" w:date="2021-04-22T10:48:00Z">
+      <w:ins w:id="111" w:author="Blake Feist" w:date="2021-04-22T10:48:00Z">
         <w:r>
           <w:t xml:space="preserve">pot </w:t>
         </w:r>
@@ -895,12 +919,12 @@
       <w:r>
         <w:t xml:space="preserve">density. However, we felt that the time-averaged </w:t>
       </w:r>
-      <w:del w:id="109" w:author="Blake Feist" w:date="2021-04-22T10:48:00Z">
+      <w:del w:id="112" w:author="Blake Feist" w:date="2021-04-22T10:48:00Z">
         <w:r>
           <w:delText xml:space="preserve">trap </w:delText>
         </w:r>
       </w:del>
-      <w:ins w:id="110" w:author="Blake Feist" w:date="2021-04-22T10:48:00Z">
+      <w:ins w:id="113" w:author="Blake Feist" w:date="2021-04-22T10:48:00Z">
         <w:r>
           <w:t xml:space="preserve">pot </w:t>
         </w:r>
@@ -937,7 +961,39 @@
       </w:r>
     </w:p>
   </w:comment>
-  <w:comment w:id="51" w:author="jameal samhouri" w:date="2021-04-02T07:03:00Z" w:initials="js">
+  <w:comment w:id="36" w:author="Leena Riekkola" w:date="2021-04-23T11:25:00Z" w:initials="LR">
+    <w:p>
+      <w:pPr>
+        <w:pStyle w:val="CommentText"/>
+      </w:pPr>
+      <w:r>
+        <w:rPr>
+          <w:rStyle w:val="CommentReference"/>
+        </w:rPr>
+        <w:annotationRef/>
+      </w:r>
+      <w:r>
+        <w:t>The traps are simulated to the stringline first, and then bathymetry is extract to all points (not just the end coordinates)</w:t>
+      </w:r>
+    </w:p>
+  </w:comment>
+  <w:comment w:id="57" w:author="Leena Riekkola" w:date="2021-04-23T11:20:00Z" w:initials="LR">
+    <w:p>
+      <w:pPr>
+        <w:pStyle w:val="CommentText"/>
+      </w:pPr>
+      <w:r>
+        <w:rPr>
+          <w:rStyle w:val="CommentReference"/>
+        </w:rPr>
+        <w:annotationRef/>
+      </w:r>
+      <w:r>
+        <w:t>Completely or partially</w:t>
+      </w:r>
+    </w:p>
+  </w:comment>
+  <w:comment w:id="52" w:author="jameal samhouri" w:date="2021-04-02T07:03:00Z" w:initials="js">
     <w:p>
       <w:pPr>
         <w:pStyle w:val="CommentText"/>
@@ -964,7 +1020,7 @@
       </w:pPr>
     </w:p>
   </w:comment>
-  <w:comment w:id="60" w:author="Blake Feist" w:date="2021-04-22T10:38:00Z" w:initials="BEF">
+  <w:comment w:id="63" w:author="Blake Feist" w:date="2021-04-22T10:38:00Z" w:initials="BEF">
     <w:p>
       <w:pPr>
         <w:pStyle w:val="CommentText"/>
@@ -980,7 +1036,7 @@
       </w:r>
     </w:p>
   </w:comment>
-  <w:comment w:id="81" w:author="Blake Feist" w:date="2021-04-22T10:39:00Z" w:initials="BEF">
+  <w:comment w:id="84" w:author="Blake Feist" w:date="2021-04-22T10:39:00Z" w:initials="BEF">
     <w:p>
       <w:pPr>
         <w:pStyle w:val="CommentText"/>
@@ -1002,6 +1058,8 @@
 <file path=word/commentsExtended.xml><?xml version="1.0" encoding="utf-8"?>
 <w15:commentsEx xmlns:wpc="http://schemas.microsoft.com/office/word/2010/wordprocessingCanvas" xmlns:cx="http://schemas.microsoft.com/office/drawing/2014/chartex" xmlns:cx1="http://schemas.microsoft.com/office/drawing/2015/9/8/chartex" xmlns:cx2="http://schemas.microsoft.com/office/drawing/2015/10/21/chartex" xmlns:cx3="http://schemas.microsoft.com/office/drawing/2016/5/9/chartex" xmlns:cx4="http://schemas.microsoft.com/office/drawing/2016/5/10/chartex" xmlns:cx5="http://schemas.microsoft.com/office/drawing/2016/5/11/chartex" xmlns:cx6="http://schemas.microsoft.com/office/drawing/2016/5/12/chartex" xmlns:cx7="http://schemas.microsoft.com/office/drawing/2016/5/13/chartex" xmlns:cx8="http://schemas.microsoft.com/office/drawing/2016/5/14/chartex" xmlns:mc="http://schemas.openxmlformats.org/markup-compatibility/2006" xmlns:aink="http://schemas.microsoft.com/office/drawing/2016/ink" xmlns:am3d="http://schemas.microsoft.com/office/drawing/2017/model3d" xmlns:o="urn:schemas-microsoft-com:office:office" xmlns:r="http://schemas.openxmlformats.org/officeDocument/2006/relationships" xmlns:m="http://schemas.openxmlformats.org/officeDocument/2006/math" xmlns:v="urn:schemas-microsoft-com:vml" xmlns:wp14="http://schemas.microsoft.com/office/word/2010/wordprocessingDrawing" xmlns:wp="http://schemas.openxmlformats.org/drawingml/2006/wordprocessingDrawing" xmlns:w10="urn:schemas-microsoft-com:office:word" xmlns:w="http://schemas.openxmlformats.org/wordprocessingml/2006/main" xmlns:w14="http://schemas.microsoft.com/office/word/2010/wordml" xmlns:w15="http://schemas.microsoft.com/office/word/2012/wordml" xmlns:w16cex="http://schemas.microsoft.com/office/word/2018/wordml/cex" xmlns:w16cid="http://schemas.microsoft.com/office/word/2016/wordml/cid" xmlns:w16="http://schemas.microsoft.com/office/word/2018/wordml" xmlns:w16sdtdh="http://schemas.microsoft.com/office/word/2020/wordml/sdtdatahash" xmlns:w16se="http://schemas.microsoft.com/office/word/2015/wordml/symex" xmlns:wpg="http://schemas.microsoft.com/office/word/2010/wordprocessingGroup" xmlns:wpi="http://schemas.microsoft.com/office/word/2010/wordprocessingInk" xmlns:wne="http://schemas.microsoft.com/office/word/2006/wordml" xmlns:wps="http://schemas.microsoft.com/office/word/2010/wordprocessingShape" mc:Ignorable="w14 w15 w16se w16cid w16 w16cex w16sdtdh wp14">
   <w15:commentEx w15:paraId="60604259" w15:done="0"/>
+  <w15:commentEx w15:paraId="4055F481" w15:done="0"/>
+  <w15:commentEx w15:paraId="1F321920" w15:done="0"/>
   <w15:commentEx w15:paraId="67AE1E96" w15:done="0"/>
   <w15:commentEx w15:paraId="1B5E10E5" w15:done="0"/>
   <w15:commentEx w15:paraId="16F0E186" w15:done="0"/>
@@ -1011,6 +1069,8 @@
 <file path=word/commentsExtensible.xml><?xml version="1.0" encoding="utf-8"?>
 <w16cex:commentsExtensible xmlns:wpc="http://schemas.microsoft.com/office/word/2010/wordprocessingCanvas" xmlns:cx="http://schemas.microsoft.com/office/drawing/2014/chartex" xmlns:cx1="http://schemas.microsoft.com/office/drawing/2015/9/8/chartex" xmlns:cx2="http://schemas.microsoft.com/office/drawing/2015/10/21/chartex" xmlns:cx3="http://schemas.microsoft.com/office/drawing/2016/5/9/chartex" xmlns:cx4="http://schemas.microsoft.com/office/drawing/2016/5/10/chartex" xmlns:cx5="http://schemas.microsoft.com/office/drawing/2016/5/11/chartex" xmlns:cx6="http://schemas.microsoft.com/office/drawing/2016/5/12/chartex" xmlns:cx7="http://schemas.microsoft.com/office/drawing/2016/5/13/chartex" xmlns:cx8="http://schemas.microsoft.com/office/drawing/2016/5/14/chartex" xmlns:mc="http://schemas.openxmlformats.org/markup-compatibility/2006" xmlns:aink="http://schemas.microsoft.com/office/drawing/2016/ink" xmlns:am3d="http://schemas.microsoft.com/office/drawing/2017/model3d" xmlns:o="urn:schemas-microsoft-com:office:office" xmlns:r="http://schemas.openxmlformats.org/officeDocument/2006/relationships" xmlns:m="http://schemas.openxmlformats.org/officeDocument/2006/math" xmlns:v="urn:schemas-microsoft-com:vml" xmlns:wp14="http://schemas.microsoft.com/office/word/2010/wordprocessingDrawing" xmlns:wp="http://schemas.openxmlformats.org/drawingml/2006/wordprocessingDrawing" xmlns:w10="urn:schemas-microsoft-com:office:word" xmlns:w="http://schemas.openxmlformats.org/wordprocessingml/2006/main" xmlns:w14="http://schemas.microsoft.com/office/word/2010/wordml" xmlns:w15="http://schemas.microsoft.com/office/word/2012/wordml" xmlns:w16cex="http://schemas.microsoft.com/office/word/2018/wordml/cex" xmlns:w16cid="http://schemas.microsoft.com/office/word/2016/wordml/cid" xmlns:w16="http://schemas.microsoft.com/office/word/2018/wordml" xmlns:w16sdtdh="http://schemas.microsoft.com/office/word/2020/wordml/sdtdatahash" xmlns:w16se="http://schemas.microsoft.com/office/word/2015/wordml/symex" xmlns:wpg="http://schemas.microsoft.com/office/word/2010/wordprocessingGroup" xmlns:wpi="http://schemas.microsoft.com/office/word/2010/wordprocessingInk" xmlns:wne="http://schemas.microsoft.com/office/word/2006/wordml" xmlns:wps="http://schemas.microsoft.com/office/word/2010/wordprocessingShape" mc:Ignorable="w14 w15 w16se w16cid w16 w16cex w16sdtdh wp14">
   <w16cex:commentExtensible w16cex:durableId="242BD318" w16cex:dateUtc="2021-04-22T17:48:00Z"/>
+  <w16cex:commentExtensible w16cex:durableId="242D2D11" w16cex:dateUtc="2021-04-22T23:25:00Z"/>
+  <w16cex:commentExtensible w16cex:durableId="242D2C0C" w16cex:dateUtc="2021-04-22T23:20:00Z"/>
   <w16cex:commentExtensible w16cex:durableId="2411402D" w16cex:dateUtc="2021-04-02T14:03:00Z"/>
   <w16cex:commentExtensible w16cex:durableId="242BD0A1" w16cex:dateUtc="2021-04-22T17:38:00Z"/>
   <w16cex:commentExtensible w16cex:durableId="242BD0C5" w16cex:dateUtc="2021-04-22T17:39:00Z"/>
@@ -1020,6 +1080,8 @@
 <file path=word/commentsIds.xml><?xml version="1.0" encoding="utf-8"?>
 <w16cid:commentsIds xmlns:wpc="http://schemas.microsoft.com/office/word/2010/wordprocessingCanvas" xmlns:cx="http://schemas.microsoft.com/office/drawing/2014/chartex" xmlns:cx1="http://schemas.microsoft.com/office/drawing/2015/9/8/chartex" xmlns:cx2="http://schemas.microsoft.com/office/drawing/2015/10/21/chartex" xmlns:cx3="http://schemas.microsoft.com/office/drawing/2016/5/9/chartex" xmlns:cx4="http://schemas.microsoft.com/office/drawing/2016/5/10/chartex" xmlns:cx5="http://schemas.microsoft.com/office/drawing/2016/5/11/chartex" xmlns:cx6="http://schemas.microsoft.com/office/drawing/2016/5/12/chartex" xmlns:cx7="http://schemas.microsoft.com/office/drawing/2016/5/13/chartex" xmlns:cx8="http://schemas.microsoft.com/office/drawing/2016/5/14/chartex" xmlns:mc="http://schemas.openxmlformats.org/markup-compatibility/2006" xmlns:aink="http://schemas.microsoft.com/office/drawing/2016/ink" xmlns:am3d="http://schemas.microsoft.com/office/drawing/2017/model3d" xmlns:o="urn:schemas-microsoft-com:office:office" xmlns:r="http://schemas.openxmlformats.org/officeDocument/2006/relationships" xmlns:m="http://schemas.openxmlformats.org/officeDocument/2006/math" xmlns:v="urn:schemas-microsoft-com:vml" xmlns:wp14="http://schemas.microsoft.com/office/word/2010/wordprocessingDrawing" xmlns:wp="http://schemas.openxmlformats.org/drawingml/2006/wordprocessingDrawing" xmlns:w10="urn:schemas-microsoft-com:office:word" xmlns:w="http://schemas.openxmlformats.org/wordprocessingml/2006/main" xmlns:w14="http://schemas.microsoft.com/office/word/2010/wordml" xmlns:w15="http://schemas.microsoft.com/office/word/2012/wordml" xmlns:w16cex="http://schemas.microsoft.com/office/word/2018/wordml/cex" xmlns:w16cid="http://schemas.microsoft.com/office/word/2016/wordml/cid" xmlns:w16="http://schemas.microsoft.com/office/word/2018/wordml" xmlns:w16sdtdh="http://schemas.microsoft.com/office/word/2020/wordml/sdtdatahash" xmlns:w16se="http://schemas.microsoft.com/office/word/2015/wordml/symex" xmlns:wpg="http://schemas.microsoft.com/office/word/2010/wordprocessingGroup" xmlns:wpi="http://schemas.microsoft.com/office/word/2010/wordprocessingInk" xmlns:wne="http://schemas.microsoft.com/office/word/2006/wordml" xmlns:wps="http://schemas.microsoft.com/office/word/2010/wordprocessingShape" mc:Ignorable="w14 w15 w16se w16cid w16 w16cex w16sdtdh wp14">
   <w16cid:commentId w16cid:paraId="60604259" w16cid:durableId="242BD318"/>
+  <w16cid:commentId w16cid:paraId="4055F481" w16cid:durableId="242D2D11"/>
+  <w16cid:commentId w16cid:paraId="1F321920" w16cid:durableId="242D2C0C"/>
   <w16cid:commentId w16cid:paraId="67AE1E96" w16cid:durableId="2411402D"/>
   <w16cid:commentId w16cid:paraId="1B5E10E5" w16cid:durableId="242BD0A1"/>
   <w16cid:commentId w16cid:paraId="16F0E186" w16cid:durableId="242BD0C5"/>
@@ -1151,6 +1213,9 @@
 <w15:people xmlns:wpc="http://schemas.microsoft.com/office/word/2010/wordprocessingCanvas" xmlns:cx="http://schemas.microsoft.com/office/drawing/2014/chartex" xmlns:cx1="http://schemas.microsoft.com/office/drawing/2015/9/8/chartex" xmlns:cx2="http://schemas.microsoft.com/office/drawing/2015/10/21/chartex" xmlns:cx3="http://schemas.microsoft.com/office/drawing/2016/5/9/chartex" xmlns:cx4="http://schemas.microsoft.com/office/drawing/2016/5/10/chartex" xmlns:cx5="http://schemas.microsoft.com/office/drawing/2016/5/11/chartex" xmlns:cx6="http://schemas.microsoft.com/office/drawing/2016/5/12/chartex" xmlns:cx7="http://schemas.microsoft.com/office/drawing/2016/5/13/chartex" xmlns:cx8="http://schemas.microsoft.com/office/drawing/2016/5/14/chartex" xmlns:mc="http://schemas.openxmlformats.org/markup-compatibility/2006" xmlns:aink="http://schemas.microsoft.com/office/drawing/2016/ink" xmlns:am3d="http://schemas.microsoft.com/office/drawing/2017/model3d" xmlns:o="urn:schemas-microsoft-com:office:office" xmlns:r="http://schemas.openxmlformats.org/officeDocument/2006/relationships" xmlns:m="http://schemas.openxmlformats.org/officeDocument/2006/math" xmlns:v="urn:schemas-microsoft-com:vml" xmlns:wp14="http://schemas.microsoft.com/office/word/2010/wordprocessingDrawing" xmlns:wp="http://schemas.openxmlformats.org/drawingml/2006/wordprocessingDrawing" xmlns:w10="urn:schemas-microsoft-com:office:word" xmlns:w="http://schemas.openxmlformats.org/wordprocessingml/2006/main" xmlns:w14="http://schemas.microsoft.com/office/word/2010/wordml" xmlns:w15="http://schemas.microsoft.com/office/word/2012/wordml" xmlns:w16cex="http://schemas.microsoft.com/office/word/2018/wordml/cex" xmlns:w16cid="http://schemas.microsoft.com/office/word/2016/wordml/cid" xmlns:w16="http://schemas.microsoft.com/office/word/2018/wordml" xmlns:w16sdtdh="http://schemas.microsoft.com/office/word/2020/wordml/sdtdatahash" xmlns:w16se="http://schemas.microsoft.com/office/word/2015/wordml/symex" xmlns:wpg="http://schemas.microsoft.com/office/word/2010/wordprocessingGroup" xmlns:wpi="http://schemas.microsoft.com/office/word/2010/wordprocessingInk" xmlns:wne="http://schemas.microsoft.com/office/word/2006/wordml" xmlns:wps="http://schemas.microsoft.com/office/word/2010/wordprocessingShape" mc:Ignorable="w14 w15 w16se w16cid w16 w16cex w16sdtdh wp14">
   <w15:person w15:author="Blake Feist">
     <w15:presenceInfo w15:providerId="None" w15:userId="Blake Feist"/>
+  </w15:person>
+  <w15:person w15:author="Leena Riekkola">
+    <w15:presenceInfo w15:providerId="Windows Live" w15:userId="be61785add6a316f"/>
   </w15:person>
   <w15:person w15:author="jameal samhouri">
     <w15:presenceInfo w15:providerId="Windows Live" w15:userId="ef97de3db41021e2"/>

</xml_diff>